<commit_message>
Update DotCorridor training workflow parameters
Adjusted timing, file paths, and subject identifiers in DotCorridor_training.bonsai for new session (M25110). Modified crop region, video output, and reward volumes. Enabled gamma correction workflows, updated trial logic, and improved layout settings in DotCorridor_training.bonsai.layout. Removed obsolete temp file and updated documentation.
</commit_message>
<xml_diff>
--- a/How to guide for running speed discrimination task.docx
+++ b/How to guide for running speed discrimination task.docx
@@ -65,21 +65,7 @@
           <w:lang w:val="en-US"/>
         </w:rPr>
         <w:br/>
-        <w:t xml:space="preserve">Check the </w:t>
-      </w:r>
-      <w:proofErr w:type="gramStart"/>
-      <w:r>
-        <w:rPr>
-          <w:lang w:val="en-US"/>
-        </w:rPr>
-        <w:t>3 screen</w:t>
-      </w:r>
-      <w:proofErr w:type="gramEnd"/>
-      <w:r>
-        <w:rPr>
-          <w:lang w:val="en-US"/>
-        </w:rPr>
-        <w:t xml:space="preserve"> mosaic is working correctly</w:t>
+        <w:t>Check the 3 screen mosaic is working correctly</w:t>
       </w:r>
       <w:r>
         <w:rPr>
@@ -105,21 +91,7 @@
         <w:rPr>
           <w:lang w:val="en-US"/>
         </w:rPr>
-        <w:t>C:\Users\saleemlab\Documents\GitHub\</w:t>
-      </w:r>
-      <w:proofErr w:type="spellStart"/>
-      <w:r>
-        <w:rPr>
-          <w:lang w:val="en-US"/>
-        </w:rPr>
-        <w:t>MatrixRigs</w:t>
-      </w:r>
-      <w:proofErr w:type="spellEnd"/>
-      <w:r>
-        <w:rPr>
-          <w:lang w:val="en-US"/>
-        </w:rPr>
-        <w:t>\Bonsai_273</w:t>
+        <w:t>C:\Users\saleemlab\Documents\GitHub\MatrixRigs\Bonsai_273</w:t>
       </w:r>
       <w:r>
         <w:rPr>
@@ -134,23 +106,13 @@
         <w:br/>
         <w:t xml:space="preserve">Load workflow </w:t>
       </w:r>
-      <w:proofErr w:type="spellStart"/>
       <w:r>
         <w:rPr>
           <w:i/>
           <w:iCs/>
           <w:lang w:val="en-US"/>
         </w:rPr>
-        <w:t>DotCorridorTask_training</w:t>
-      </w:r>
-      <w:proofErr w:type="spellEnd"/>
-      <w:r>
-        <w:rPr>
-          <w:i/>
-          <w:iCs/>
-          <w:lang w:val="en-US"/>
-        </w:rPr>
-        <w:t xml:space="preserve"> </w:t>
+        <w:t xml:space="preserve">DotCorridorTask_training </w:t>
       </w:r>
       <w:r>
         <w:rPr>
@@ -209,12 +171,6 @@
         <w:gridCol w:w="8922"/>
       </w:tblGrid>
       <w:tr>
-        <w:tblPrEx>
-          <w:tblCellMar>
-            <w:top w:w="0" w:type="dxa"/>
-            <w:bottom w:w="0" w:type="dxa"/>
-          </w:tblCellMar>
-        </w:tblPrEx>
         <w:trPr>
           <w:trHeight w:val="4859"/>
         </w:trPr>
@@ -229,53 +185,18 @@
                 <w:lang w:val="en-US"/>
               </w:rPr>
             </w:pPr>
-            <w:proofErr w:type="spellStart"/>
-            <w:r>
-              <w:rPr>
-                <w:lang w:val="en-US"/>
-              </w:rPr>
-              <w:t>MaxInARow</w:t>
-            </w:r>
-            <w:proofErr w:type="spellEnd"/>
-            <w:r>
-              <w:rPr>
-                <w:lang w:val="en-US"/>
-              </w:rPr>
-              <w:t>: 3 (how many trials can be left or right correct in a row)</w:t>
+            <w:r>
+              <w:rPr>
+                <w:lang w:val="en-US"/>
+              </w:rPr>
+              <w:t>MaxInARow: 3 (how many trials can be left or right correct in a row)</w:t>
             </w:r>
             <w:r>
               <w:rPr>
                 <w:lang w:val="en-US"/>
               </w:rPr>
               <w:br/>
-            </w:r>
-            <w:proofErr w:type="spellStart"/>
-            <w:r>
-              <w:rPr>
-                <w:lang w:val="en-US"/>
-              </w:rPr>
-              <w:t>pRightManual</w:t>
-            </w:r>
-            <w:proofErr w:type="spellEnd"/>
-            <w:r>
-              <w:rPr>
-                <w:lang w:val="en-US"/>
-              </w:rPr>
-              <w:t xml:space="preserve">: 0.5 (to try and </w:t>
-            </w:r>
-            <w:proofErr w:type="spellStart"/>
-            <w:r>
-              <w:rPr>
-                <w:lang w:val="en-US"/>
-              </w:rPr>
-              <w:t>kerb</w:t>
-            </w:r>
-            <w:proofErr w:type="spellEnd"/>
-            <w:r>
-              <w:rPr>
-                <w:lang w:val="en-US"/>
-              </w:rPr>
-              <w:t xml:space="preserve"> any mouse bias)</w:t>
+              <w:t>pRightManual: 0.5 (to try and kerb any mouse bias)</w:t>
             </w:r>
           </w:p>
           <w:p>
@@ -285,53 +206,18 @@
                 <w:lang w:val="en-US"/>
               </w:rPr>
             </w:pPr>
-            <w:proofErr w:type="spellStart"/>
-            <w:r>
-              <w:rPr>
-                <w:lang w:val="en-US"/>
-              </w:rPr>
-              <w:t>SubjectID</w:t>
-            </w:r>
-            <w:proofErr w:type="spellEnd"/>
-            <w:r>
-              <w:rPr>
-                <w:lang w:val="en-US"/>
-              </w:rPr>
-              <w:t xml:space="preserve">: </w:t>
-            </w:r>
-            <w:proofErr w:type="gramStart"/>
-            <w:r>
-              <w:rPr>
-                <w:lang w:val="en-US"/>
-              </w:rPr>
-              <w:t>e.g.</w:t>
-            </w:r>
-            <w:proofErr w:type="gramEnd"/>
-            <w:r>
-              <w:rPr>
-                <w:lang w:val="en-US"/>
-              </w:rPr>
-              <w:t xml:space="preserve"> M25104</w:t>
+            <w:r>
+              <w:rPr>
+                <w:lang w:val="en-US"/>
+              </w:rPr>
+              <w:t>SubjectID: e.g. M25104</w:t>
             </w:r>
             <w:r>
               <w:rPr>
                 <w:lang w:val="en-US"/>
               </w:rPr>
               <w:br/>
-            </w:r>
-            <w:proofErr w:type="spellStart"/>
-            <w:r>
-              <w:rPr>
-                <w:lang w:val="en-US"/>
-              </w:rPr>
-              <w:t>SavingBaseDir</w:t>
-            </w:r>
-            <w:proofErr w:type="spellEnd"/>
-            <w:r>
-              <w:rPr>
-                <w:lang w:val="en-US"/>
-              </w:rPr>
-              <w:t xml:space="preserve">: e.g. </w:t>
+              <w:t xml:space="preserve">SavingBaseDir: e.g. </w:t>
             </w:r>
             <w:r>
               <w:rPr>
@@ -344,29 +230,8 @@
                 <w:lang w:val="en-US"/>
               </w:rPr>
               <w:br/>
-            </w:r>
-            <w:proofErr w:type="spellStart"/>
-            <w:r>
-              <w:rPr>
-                <w:lang w:val="en-US"/>
-              </w:rPr>
-              <w:t>StimulusID</w:t>
-            </w:r>
-            <w:proofErr w:type="spellEnd"/>
-            <w:r>
-              <w:rPr>
-                <w:lang w:val="en-US"/>
-              </w:rPr>
-              <w:t xml:space="preserve">: </w:t>
-            </w:r>
-            <w:proofErr w:type="spellStart"/>
-            <w:r>
-              <w:rPr>
-                <w:lang w:val="en-US"/>
-              </w:rPr>
-              <w:t>SDTraining</w:t>
-            </w:r>
-            <w:proofErr w:type="spellEnd"/>
+              <w:t>StimulusID: SDTraining</w:t>
+            </w:r>
           </w:p>
           <w:p>
             <w:pPr>
@@ -375,19 +240,11 @@
                 <w:lang w:val="en-US"/>
               </w:rPr>
             </w:pPr>
-            <w:proofErr w:type="spellStart"/>
-            <w:r>
-              <w:rPr>
-                <w:lang w:val="en-US"/>
-              </w:rPr>
-              <w:t>TaskParamterFile</w:t>
-            </w:r>
-            <w:proofErr w:type="spellEnd"/>
-            <w:r>
-              <w:rPr>
-                <w:lang w:val="en-US"/>
-              </w:rPr>
-              <w:t xml:space="preserve">: </w:t>
+            <w:r>
+              <w:rPr>
+                <w:lang w:val="en-US"/>
+              </w:rPr>
+              <w:t xml:space="preserve">TaskParamterFile: </w:t>
             </w:r>
             <w:r>
               <w:rPr>
@@ -403,39 +260,18 @@
                 <w:lang w:val="en-US"/>
               </w:rPr>
             </w:pPr>
-            <w:proofErr w:type="spellStart"/>
-            <w:r>
-              <w:rPr>
-                <w:lang w:val="en-US"/>
-              </w:rPr>
-              <w:t>PreMotionAbort</w:t>
-            </w:r>
-            <w:proofErr w:type="spellEnd"/>
-            <w:r>
-              <w:rPr>
-                <w:lang w:val="en-US"/>
-              </w:rPr>
-              <w:t>: false in early training, could be true in later stage</w:t>
+            <w:r>
+              <w:rPr>
+                <w:lang w:val="en-US"/>
+              </w:rPr>
+              <w:t>PreMotionAbort: false in early training, could be true in later stage</w:t>
             </w:r>
             <w:r>
               <w:rPr>
                 <w:lang w:val="en-US"/>
               </w:rPr>
               <w:br/>
-            </w:r>
-            <w:proofErr w:type="spellStart"/>
-            <w:r>
-              <w:rPr>
-                <w:lang w:val="en-US"/>
-              </w:rPr>
-              <w:t>TimeoutTime</w:t>
-            </w:r>
-            <w:proofErr w:type="spellEnd"/>
-            <w:r>
-              <w:rPr>
-                <w:lang w:val="en-US"/>
-              </w:rPr>
-              <w:t>: 0 (timeouts can be controlled manually for now)</w:t>
+              <w:t>TimeoutTime: 0 (timeouts can be controlled manually for now)</w:t>
             </w:r>
           </w:p>
           <w:p>
@@ -445,39 +281,18 @@
                 <w:lang w:val="en-US"/>
               </w:rPr>
             </w:pPr>
-            <w:proofErr w:type="spellStart"/>
-            <w:r>
-              <w:rPr>
-                <w:lang w:val="en-US"/>
-              </w:rPr>
-              <w:t>LRewardVol</w:t>
-            </w:r>
-            <w:proofErr w:type="spellEnd"/>
-            <w:r>
-              <w:rPr>
-                <w:lang w:val="en-US"/>
-              </w:rPr>
-              <w:t>: set manually in a hacky way for now (not actual volume)</w:t>
+            <w:r>
+              <w:rPr>
+                <w:lang w:val="en-US"/>
+              </w:rPr>
+              <w:t>LRewardVol: set manually in a hacky way for now (not actual volume)</w:t>
             </w:r>
             <w:r>
               <w:rPr>
                 <w:lang w:val="en-US"/>
               </w:rPr>
               <w:br/>
-            </w:r>
-            <w:proofErr w:type="spellStart"/>
-            <w:r>
-              <w:rPr>
-                <w:lang w:val="en-US"/>
-              </w:rPr>
-              <w:t>RRewardVol</w:t>
-            </w:r>
-            <w:proofErr w:type="spellEnd"/>
-            <w:r>
-              <w:rPr>
-                <w:lang w:val="en-US"/>
-              </w:rPr>
-              <w:t>: same as above</w:t>
+              <w:t>RRewardVol: same as above</w:t>
             </w:r>
           </w:p>
           <w:p>
@@ -487,99 +302,39 @@
                 <w:lang w:val="en-US"/>
               </w:rPr>
             </w:pPr>
-            <w:proofErr w:type="spellStart"/>
-            <w:r>
-              <w:rPr>
-                <w:lang w:val="en-US"/>
-              </w:rPr>
-              <w:t>ISIUpper</w:t>
-            </w:r>
-            <w:proofErr w:type="spellEnd"/>
-            <w:r>
-              <w:rPr>
-                <w:lang w:val="en-US"/>
-              </w:rPr>
-              <w:t>: 3 (these two define the inter-trial-interval)</w:t>
+            <w:r>
+              <w:rPr>
+                <w:lang w:val="en-US"/>
+              </w:rPr>
+              <w:t>ISIUpper: 3 (these two define the inter-trial-interval)</w:t>
             </w:r>
             <w:r>
               <w:rPr>
                 <w:lang w:val="en-US"/>
               </w:rPr>
               <w:br/>
-            </w:r>
-            <w:proofErr w:type="spellStart"/>
-            <w:r>
-              <w:rPr>
-                <w:lang w:val="en-US"/>
-              </w:rPr>
-              <w:t>ISILower</w:t>
-            </w:r>
-            <w:proofErr w:type="spellEnd"/>
-            <w:r>
-              <w:rPr>
-                <w:lang w:val="en-US"/>
-              </w:rPr>
-              <w:t>: 2</w:t>
+              <w:t>ISILower: 2</w:t>
             </w:r>
             <w:r>
               <w:rPr>
                 <w:lang w:val="en-US"/>
               </w:rPr>
               <w:br/>
-            </w:r>
-            <w:proofErr w:type="spellStart"/>
-            <w:r>
-              <w:rPr>
-                <w:lang w:val="en-US"/>
-              </w:rPr>
-              <w:t>NoLickTime</w:t>
-            </w:r>
-            <w:proofErr w:type="spellEnd"/>
-            <w:r>
-              <w:rPr>
-                <w:lang w:val="en-US"/>
-              </w:rPr>
-              <w:t>: 0 (time since last lick before next trial can start, generally 0 in early stages)</w:t>
+              <w:t>NoLickTime: 0 (time since last lick before next trial can start, generally 0 in early stages)</w:t>
             </w:r>
             <w:r>
               <w:rPr>
                 <w:lang w:val="en-US"/>
               </w:rPr>
               <w:br/>
-            </w:r>
-            <w:proofErr w:type="spellStart"/>
-            <w:r>
-              <w:rPr>
-                <w:lang w:val="en-US"/>
-              </w:rPr>
-              <w:t>RespWindowDelay</w:t>
-            </w:r>
-            <w:proofErr w:type="spellEnd"/>
-            <w:r>
-              <w:rPr>
-                <w:lang w:val="en-US"/>
-              </w:rPr>
-              <w:t>: controlled by trial-type generally</w:t>
+              <w:t>RespWindowDelay: controlled by trial-type generally</w:t>
             </w:r>
             <w:r>
               <w:rPr>
                 <w:lang w:val="en-US"/>
               </w:rPr>
               <w:br/>
-            </w:r>
-            <w:proofErr w:type="spellStart"/>
-            <w:r>
-              <w:rPr>
-                <w:lang w:val="en-US"/>
-              </w:rPr>
-              <w:t>RespWindowLength</w:t>
-            </w:r>
-            <w:proofErr w:type="spellEnd"/>
-            <w:r>
-              <w:rPr>
-                <w:lang w:val="en-US"/>
-              </w:rPr>
-              <w:t>: controlled by trial-type generally</w:t>
+              <w:t>RespWindowLength: controlled by trial-type generally</w:t>
             </w:r>
           </w:p>
         </w:tc>
@@ -596,21 +351,7 @@
           <w:lang w:val="en-US"/>
         </w:rPr>
         <w:br/>
-        <w:t xml:space="preserve">Press </w:t>
-      </w:r>
-      <w:proofErr w:type="gramStart"/>
-      <w:r>
-        <w:rPr>
-          <w:lang w:val="en-US"/>
-        </w:rPr>
-        <w:t>play</w:t>
-      </w:r>
-      <w:proofErr w:type="gramEnd"/>
-      <w:r>
-        <w:rPr>
-          <w:lang w:val="en-US"/>
-        </w:rPr>
-        <w:t xml:space="preserve"> on the workflow</w:t>
+        <w:t>Press play on the workflow</w:t>
       </w:r>
       <w:r>
         <w:rPr>
@@ -624,21 +365,7 @@
           <w:lang w:val="en-US"/>
         </w:rPr>
         <w:br/>
-        <w:t xml:space="preserve">Make sure </w:t>
-      </w:r>
-      <w:proofErr w:type="spellStart"/>
-      <w:r>
-        <w:rPr>
-          <w:lang w:val="en-US"/>
-        </w:rPr>
-        <w:t>theres</w:t>
-      </w:r>
-      <w:proofErr w:type="spellEnd"/>
-      <w:r>
-        <w:rPr>
-          <w:lang w:val="en-US"/>
-        </w:rPr>
-        <w:t xml:space="preserve"> no bubbles in the tubes.</w:t>
+        <w:t>Make sure theres no bubbles in the tubes.</w:t>
       </w:r>
       <w:r>
         <w:rPr>
@@ -658,16 +385,8 @@
           <w:lang w:val="en-US"/>
         </w:rPr>
         <w:br/>
-        <w:t xml:space="preserve">Bring in the mouse and </w:t>
-      </w:r>
-      <w:proofErr w:type="spellStart"/>
-      <w:r>
-        <w:rPr>
-          <w:lang w:val="en-US"/>
-        </w:rPr>
-        <w:t>headfix</w:t>
-      </w:r>
-      <w:proofErr w:type="spellEnd"/>
+        <w:t>Bring in the mouse and headfix</w:t>
+      </w:r>
       <w:r>
         <w:rPr>
           <w:lang w:val="en-US"/>
@@ -680,63 +399,21 @@
           <w:lang w:val="en-US"/>
         </w:rPr>
         <w:br/>
-        <w:t>Start video (</w:t>
-      </w:r>
-      <w:proofErr w:type="spellStart"/>
-      <w:r>
-        <w:rPr>
-          <w:lang w:val="en-US"/>
-        </w:rPr>
-        <w:t>shift+m</w:t>
-      </w:r>
-      <w:proofErr w:type="spellEnd"/>
-      <w:r>
-        <w:rPr>
-          <w:lang w:val="en-US"/>
-        </w:rPr>
-        <w:t>) and wait to start</w:t>
-      </w:r>
-      <w:r>
-        <w:rPr>
-          <w:lang w:val="en-US"/>
-        </w:rPr>
-        <w:br/>
-        <w:t xml:space="preserve">Position </w:t>
-      </w:r>
-      <w:proofErr w:type="spellStart"/>
-      <w:r>
-        <w:rPr>
-          <w:lang w:val="en-US"/>
-        </w:rPr>
-        <w:t>lickport</w:t>
-      </w:r>
-      <w:proofErr w:type="spellEnd"/>
-      <w:r>
-        <w:rPr>
-          <w:lang w:val="en-US"/>
-        </w:rPr>
-        <w:t xml:space="preserve"> at appropriate location</w:t>
-      </w:r>
-      <w:r>
-        <w:rPr>
-          <w:lang w:val="en-US"/>
-        </w:rPr>
-        <w:br/>
-        <w:t>Start the logging (</w:t>
-      </w:r>
-      <w:proofErr w:type="spellStart"/>
-      <w:r>
-        <w:rPr>
-          <w:lang w:val="en-US"/>
-        </w:rPr>
-        <w:t>shift+l</w:t>
-      </w:r>
-      <w:proofErr w:type="spellEnd"/>
-      <w:r>
-        <w:rPr>
-          <w:lang w:val="en-US"/>
-        </w:rPr>
-        <w:t>)</w:t>
+        <w:t>Start video (shift+m) and wait to start</w:t>
+      </w:r>
+      <w:r>
+        <w:rPr>
+          <w:lang w:val="en-US"/>
+        </w:rPr>
+        <w:br/>
+        <w:t>Position lickport at appropriate location</w:t>
+      </w:r>
+      <w:r>
+        <w:rPr>
+          <w:lang w:val="en-US"/>
+        </w:rPr>
+        <w:br/>
+        <w:t>Start the logging (shift+l)</w:t>
       </w:r>
       <w:r>
         <w:rPr>
@@ -811,60 +488,21 @@
           <w:lang w:val="en-US"/>
         </w:rPr>
         <w:br/>
-      </w:r>
-      <w:proofErr w:type="spellStart"/>
-      <w:r>
-        <w:rPr>
-          <w:lang w:val="en-US"/>
-        </w:rPr>
-        <w:t>Shift+M</w:t>
-      </w:r>
-      <w:proofErr w:type="spellEnd"/>
-      <w:r>
-        <w:rPr>
-          <w:lang w:val="en-US"/>
-        </w:rPr>
-        <w:t xml:space="preserve"> – start video</w:t>
-      </w:r>
-      <w:r>
-        <w:rPr>
-          <w:lang w:val="en-US"/>
-        </w:rPr>
-        <w:br/>
-      </w:r>
-      <w:proofErr w:type="spellStart"/>
-      <w:r>
-        <w:rPr>
-          <w:lang w:val="en-US"/>
-        </w:rPr>
-        <w:t>Shift+L</w:t>
-      </w:r>
-      <w:proofErr w:type="spellEnd"/>
-      <w:r>
-        <w:rPr>
-          <w:lang w:val="en-US"/>
-        </w:rPr>
-        <w:t xml:space="preserve"> – start logging</w:t>
-      </w:r>
-      <w:r>
-        <w:rPr>
-          <w:lang w:val="en-US"/>
-        </w:rPr>
-        <w:br/>
-      </w:r>
-      <w:proofErr w:type="spellStart"/>
-      <w:r>
-        <w:rPr>
-          <w:lang w:val="en-US"/>
-        </w:rPr>
-        <w:t>Shift+S</w:t>
-      </w:r>
-      <w:proofErr w:type="spellEnd"/>
-      <w:r>
-        <w:rPr>
-          <w:lang w:val="en-US"/>
-        </w:rPr>
-        <w:t xml:space="preserve"> – start task</w:t>
+        <w:t>Shift+M – start video</w:t>
+      </w:r>
+      <w:r>
+        <w:rPr>
+          <w:lang w:val="en-US"/>
+        </w:rPr>
+        <w:br/>
+        <w:t>Shift+L – start logging</w:t>
+      </w:r>
+      <w:r>
+        <w:rPr>
+          <w:lang w:val="en-US"/>
+        </w:rPr>
+        <w:br/>
+        <w:t>Shift+S – start task</w:t>
       </w:r>
       <w:r>
         <w:rPr>
@@ -885,6 +523,74 @@
         </w:rPr>
         <w:br/>
         <w:t>P (manual right reward)</w:t>
+      </w:r>
+    </w:p>
+    <w:p>
+      <w:pPr>
+        <w:rPr>
+          <w:lang w:val="en-US"/>
+        </w:rPr>
+      </w:pPr>
+    </w:p>
+    <w:p>
+      <w:pPr>
+        <w:rPr>
+          <w:lang w:val="en-US"/>
+        </w:rPr>
+      </w:pPr>
+    </w:p>
+    <w:p>
+      <w:pPr>
+        <w:rPr>
+          <w:lang w:val="en-US"/>
+        </w:rPr>
+      </w:pPr>
+      <w:r>
+        <w:rPr>
+          <w:lang w:val="en-US"/>
+        </w:rPr>
+        <w:t>Visualisers</w:t>
+      </w:r>
+      <w:r>
+        <w:rPr>
+          <w:lang w:val="en-US"/>
+        </w:rPr>
+        <w:br/>
+        <w:t>Video of full camera view and crop of mouse jaw to monitor licking</w:t>
+      </w:r>
+      <w:r>
+        <w:rPr>
+          <w:lang w:val="en-US"/>
+        </w:rPr>
+        <w:br/>
+        <w:t xml:space="preserve">Task events </w:t>
+      </w:r>
+      <w:r>
+        <w:rPr>
+          <w:lang w:val="en-US"/>
+        </w:rPr>
+        <w:br/>
+        <w:t>Serial input – check wheel and licks are being streamed from Arduino to bonsai workflow</w:t>
+      </w:r>
+      <w:r>
+        <w:rPr>
+          <w:lang w:val="en-US"/>
+        </w:rPr>
+        <w:br/>
+        <w:t>Trial info (left and right speed, trial type)</w:t>
+      </w:r>
+      <w:r>
+        <w:rPr>
+          <w:lang w:val="en-US"/>
+        </w:rPr>
+        <w:br/>
+        <w:t>Trial results (monitor engagement and performance: 0 incorrect, -1 left correct, 1 right correct, 3 no response)</w:t>
+      </w:r>
+      <w:r>
+        <w:rPr>
+          <w:lang w:val="en-US"/>
+        </w:rPr>
+        <w:br/>
       </w:r>
       <w:r>
         <w:rPr>

</xml_diff>